<commit_message>
Assignments on the different Datatypes in python..docx
</commit_message>
<xml_diff>
--- a/Assignments on the different Datatypes in python..docx
+++ b/Assignments on the different Datatypes in python..docx
@@ -435,6 +435,22 @@
           <w:szCs w:val="36"/>
         </w:rPr>
       </w:pPr>
+      <w:r>
+        <w:rPr>
+          <w:sz w:val="36"/>
+          <w:szCs w:val="36"/>
+        </w:rPr>
+        <w:t>https://github.com/CharityOkekwu/Types-of-datatypes-in-python</w:t>
+      </w:r>
+      <w:proofErr w:type="gramStart"/>
+      <w:r>
+        <w:rPr>
+          <w:sz w:val="36"/>
+          <w:szCs w:val="36"/>
+        </w:rPr>
+        <w:t>..git</w:t>
+      </w:r>
+      <w:proofErr w:type="gramEnd"/>
     </w:p>
     <w:sectPr>
       <w:pgSz w:w="12240" w:h="15840"/>
@@ -963,6 +979,7 @@
   <w:style w:type="character" w:default="1" w:styleId="DefaultParagraphFont">
     <w:name w:val="Default Paragraph Font"/>
     <w:uiPriority w:val="1"/>
+    <w:semiHidden/>
     <w:unhideWhenUsed/>
   </w:style>
   <w:style w:type="table" w:default="1" w:styleId="TableNormal">

</xml_diff>